<commit_message>
feat: End POP assigment
</commit_message>
<xml_diff>
--- a/POPAssignment/642 Creating a Procedural Computer Program.docx
+++ b/POPAssignment/642 Creating a Procedural Computer Program.docx
@@ -1913,21 +1913,12 @@
                 <w:b/>
               </w:rPr>
             </w:pPr>
-            <w:proofErr w:type="gramStart"/>
             <w:r>
               <w:rPr>
                 <w:rFonts w:ascii="Arial"/>
                 <w:b/>
               </w:rPr>
-              <w:t>under</w:t>
-            </w:r>
-            <w:proofErr w:type="gramEnd"/>
-            <w:r>
-              <w:rPr>
-                <w:rFonts w:ascii="Arial"/>
-                <w:b/>
-              </w:rPr>
-              <w:t xml:space="preserve"> the conditions and context specified in the assessment specification.</w:t>
+              <w:t>under the conditions and context specified in the assessment specification.</w:t>
             </w:r>
           </w:p>
         </w:tc>
@@ -2348,21 +2339,7 @@
               <w:rPr>
                 <w:w w:val="105"/>
               </w:rPr>
-              <w:t xml:space="preserve">Quality assurance </w:t>
-            </w:r>
-            <w:proofErr w:type="spellStart"/>
-            <w:r>
-              <w:rPr>
-                <w:w w:val="105"/>
-              </w:rPr>
-              <w:t>co-ordinator’s</w:t>
-            </w:r>
-            <w:proofErr w:type="spellEnd"/>
-            <w:r>
-              <w:rPr>
-                <w:w w:val="105"/>
-              </w:rPr>
-              <w:t xml:space="preserve"> signature (where applicable)</w:t>
+              <w:t>Quality assurance co-ordinator’s signature (where applicable)</w:t>
             </w:r>
           </w:p>
         </w:tc>
@@ -7962,19 +7939,11 @@
               </w:rPr>
               <w:t>n</w:t>
             </w:r>
-            <w:proofErr w:type="spellStart"/>
             <w:r>
               <w:rPr>
                 <w:rFonts w:ascii="Candara" w:hAnsi="Candara"/>
               </w:rPr>
-              <w:t>ing</w:t>
-            </w:r>
-            <w:proofErr w:type="spellEnd"/>
-            <w:r>
-              <w:rPr>
-                <w:rFonts w:ascii="Candara" w:hAnsi="Candara"/>
-              </w:rPr>
-              <w:t xml:space="preserve"> Outcome 4: Document a Computer Program</w:t>
+              <w:t>ing Outcome 4: Document a Computer Program</w:t>
             </w:r>
           </w:p>
         </w:tc>
@@ -8714,7 +8683,6 @@
           <w:sz w:val="28"/>
           <w:lang w:val="ga-IE"/>
         </w:rPr>
-        <w:lastRenderedPageBreak/>
         <w:t xml:space="preserve">1 </w:t>
       </w:r>
       <w:r>
@@ -9136,6 +9104,7 @@
         <w:rPr>
           <w:sz w:val="28"/>
         </w:rPr>
+        <w:lastRenderedPageBreak/>
         <w:t>All customer responses are validated and in the event of a failure, it is requested to enter the data inside the loop again.</w:t>
       </w:r>
       <w:r>
@@ -9148,14 +9117,7 @@
         <w:rPr>
           <w:sz w:val="28"/>
         </w:rPr>
-        <w:t xml:space="preserve">All multiple selections are conducted in the </w:t>
-      </w:r>
-      <w:r>
-        <w:rPr>
-          <w:sz w:val="28"/>
-        </w:rPr>
-        <w:lastRenderedPageBreak/>
-        <w:t>switch statement</w:t>
+        <w:t>All multiple selections are conducted in the switch statement</w:t>
       </w:r>
       <w:r>
         <w:rPr>
@@ -9578,6 +9540,7 @@
           <w:noProof/>
           <w:lang w:val="en-IE" w:eastAsia="en-IE"/>
         </w:rPr>
+        <w:lastRenderedPageBreak/>
         <w:drawing>
           <wp:inline distT="0" distB="0" distL="0" distR="0" wp14:anchorId="0B5502EB" wp14:editId="168B33B7">
             <wp:extent cx="5657850" cy="1343025"/>
@@ -9972,21 +9935,12 @@
         </w:rPr>
         <w:t>R</w:t>
       </w:r>
-      <w:proofErr w:type="spellStart"/>
       <w:r>
         <w:rPr>
           <w:b/>
           <w:sz w:val="28"/>
         </w:rPr>
-        <w:t>efine</w:t>
-      </w:r>
-      <w:proofErr w:type="spellEnd"/>
-      <w:r>
-        <w:rPr>
-          <w:b/>
-          <w:sz w:val="28"/>
-        </w:rPr>
-        <w:t xml:space="preserve"> a procedural program to improve quality</w:t>
+        <w:t>efine a procedural program to improve quality</w:t>
       </w:r>
     </w:p>
     <w:p>
@@ -10047,7 +10001,14 @@
         <w:rPr>
           <w:sz w:val="28"/>
         </w:rPr>
-        <w:t>Formatting code in Eclipse is convenient and automatic, but for clarity, I formatted some fragments manually.</w:t>
+        <w:t xml:space="preserve">Formatting code in Eclipse is </w:t>
+      </w:r>
+      <w:r>
+        <w:rPr>
+          <w:sz w:val="28"/>
+        </w:rPr>
+        <w:lastRenderedPageBreak/>
+        <w:t>convenient and automatic, but for clarity, I formatted some fragments manually.</w:t>
       </w:r>
     </w:p>
     <w:p>
@@ -10072,7 +10033,6 @@
           <w:noProof/>
           <w:lang w:val="en-IE" w:eastAsia="en-IE"/>
         </w:rPr>
-        <w:lastRenderedPageBreak/>
         <w:drawing>
           <wp:inline distT="0" distB="0" distL="0" distR="0" wp14:anchorId="4D5E356E" wp14:editId="45D961CC">
             <wp:extent cx="6048375" cy="1466850"/>
@@ -10379,6 +10339,7 @@
           <w:noProof/>
           <w:lang w:val="en-IE" w:eastAsia="en-IE"/>
         </w:rPr>
+        <w:lastRenderedPageBreak/>
         <w:drawing>
           <wp:inline distT="0" distB="0" distL="0" distR="0" wp14:anchorId="76B21C32" wp14:editId="602708A2">
             <wp:extent cx="5429250" cy="2009775"/>
@@ -10457,7 +10418,6 @@
           <w:b/>
           <w:sz w:val="28"/>
         </w:rPr>
-        <w:lastRenderedPageBreak/>
         <w:t>2.4 Identify and implement opportunities for error handling and reporting.</w:t>
       </w:r>
     </w:p>
@@ -10695,6 +10655,7 @@
         <w:rPr>
           <w:sz w:val="28"/>
         </w:rPr>
+        <w:lastRenderedPageBreak/>
         <w:t>One of the most interesting moments is to look for errors. The structure of the program looked correct, however, the result gave the unpredicted data.</w:t>
       </w:r>
       <w:r>
@@ -10868,7 +10829,6 @@
           <w:b/>
           <w:sz w:val="28"/>
         </w:rPr>
-        <w:lastRenderedPageBreak/>
         <w:t>3.2 Prepare a test strategy</w:t>
       </w:r>
     </w:p>
@@ -10921,6 +10881,54 @@
         </w:rPr>
         <w:t>.</w:t>
       </w:r>
+      <w:r>
+        <w:rPr>
+          <w:sz w:val="28"/>
+        </w:rPr>
+        <w:t xml:space="preserve"> </w:t>
+      </w:r>
+      <w:r>
+        <w:rPr>
+          <w:sz w:val="28"/>
+        </w:rPr>
+        <w:t>Automatic tests are made using JUnit Test Case and Sui</w:t>
+      </w:r>
+      <w:r>
+        <w:rPr>
+          <w:sz w:val="28"/>
+        </w:rPr>
+        <w:t>t</w:t>
+      </w:r>
+      <w:r>
+        <w:rPr>
+          <w:sz w:val="28"/>
+        </w:rPr>
+        <w:t>e.</w:t>
+      </w:r>
+      <w:r>
+        <w:rPr>
+          <w:sz w:val="28"/>
+        </w:rPr>
+        <w:t xml:space="preserve"> </w:t>
+      </w:r>
+      <w:r>
+        <w:rPr>
+          <w:sz w:val="28"/>
+        </w:rPr>
+        <w:t>Automatic tests are made using JUnit Test Case and Sui</w:t>
+      </w:r>
+      <w:r>
+        <w:rPr>
+          <w:sz w:val="28"/>
+        </w:rPr>
+        <w:t>t</w:t>
+      </w:r>
+      <w:r>
+        <w:rPr>
+          <w:sz w:val="28"/>
+        </w:rPr>
+        <w:t xml:space="preserve">e. </w:t>
+      </w:r>
     </w:p>
     <w:p>
       <w:pPr>
@@ -10936,8 +10944,42 @@
         </w:rPr>
         <w:t>The next level of tests are black box tests. They should check communication with the program user as well as data writing and reading operations.</w:t>
       </w:r>
-      <w:bookmarkStart w:id="0" w:name="_GoBack"/>
-      <w:bookmarkEnd w:id="0"/>
+      <w:r>
+        <w:rPr>
+          <w:sz w:val="28"/>
+        </w:rPr>
+        <w:t xml:space="preserve"> </w:t>
+      </w:r>
+      <w:r>
+        <w:rPr>
+          <w:sz w:val="28"/>
+        </w:rPr>
+        <w:t xml:space="preserve">They are made by hand. They should check the possible wide range of users' behavior. The program should respect the white marks at the beginning and end of the answers. Similarly, it should behave for the </w:t>
+      </w:r>
+      <w:r>
+        <w:rPr>
+          <w:sz w:val="28"/>
+        </w:rPr>
+        <w:t>different</w:t>
+      </w:r>
+      <w:r>
+        <w:rPr>
+          <w:sz w:val="28"/>
+        </w:rPr>
+        <w:t xml:space="preserve"> types of separators.</w:t>
+      </w:r>
+      <w:r>
+        <w:rPr>
+          <w:sz w:val="28"/>
+        </w:rPr>
+        <w:t xml:space="preserve"> </w:t>
+      </w:r>
+      <w:r>
+        <w:rPr>
+          <w:sz w:val="28"/>
+        </w:rPr>
+        <w:t>In the case of read and write methods, many incompatibilities must be considered. Starting from the lack of a file to read until the phone number is overwritten, the value is not valid.</w:t>
+      </w:r>
     </w:p>
     <w:p>
       <w:pPr>
@@ -10953,20 +10995,64 @@
         </w:rPr>
         <w:t>The last level is tests with the client checking if the program meets his expectations.</w:t>
       </w:r>
+      <w:r>
+        <w:t xml:space="preserve"> </w:t>
+      </w:r>
+      <w:r>
+        <w:rPr>
+          <w:sz w:val="28"/>
+        </w:rPr>
+        <w:t>A few items not included in the specification were added to the program. This is a data read operation and editing of the customer's data in the list. Although they seem to be a logical consequence of the program structure, they strive for acceptance by the client.</w:t>
+      </w:r>
+      <w:r>
+        <w:rPr>
+          <w:sz w:val="28"/>
+        </w:rPr>
+        <w:t xml:space="preserve"> </w:t>
+      </w:r>
+      <w:r>
+        <w:rPr>
+          <w:sz w:val="28"/>
+        </w:rPr>
+        <w:t xml:space="preserve">The same graphic arrangement of the message and responses </w:t>
+      </w:r>
+      <w:r>
+        <w:rPr>
+          <w:sz w:val="28"/>
+        </w:rPr>
+        <w:lastRenderedPageBreak/>
+        <w:t>as well as the style of communication requires the acceptance of the recipient of the program.</w:t>
+      </w:r>
     </w:p>
     <w:p>
       <w:pPr>
         <w:spacing w:line="276" w:lineRule="auto"/>
-        <w:ind w:left="720"/>
-        <w:rPr>
-          <w:sz w:val="28"/>
-        </w:rPr>
-      </w:pPr>
+        <w:rPr>
+          <w:sz w:val="28"/>
+        </w:rPr>
+      </w:pPr>
+      <w:r>
+        <w:rPr>
+          <w:sz w:val="28"/>
+        </w:rPr>
+        <w:tab/>
+      </w:r>
+      <w:r>
+        <w:rPr>
+          <w:sz w:val="28"/>
+        </w:rPr>
+        <w:t>Automatic tests and black box tests will be performed in the Eclipse IDE. The automatic tests will be performed using the class 4 Junit</w:t>
+      </w:r>
+      <w:r>
+        <w:rPr>
+          <w:sz w:val="28"/>
+        </w:rPr>
+        <w:t xml:space="preserve">. </w:t>
+      </w:r>
     </w:p>
     <w:p>
       <w:pPr>
         <w:spacing w:line="276" w:lineRule="auto"/>
-        <w:ind w:left="720"/>
         <w:rPr>
           <w:sz w:val="28"/>
         </w:rPr>
@@ -11627,7 +11713,6 @@
     <w:p>
       <w:pPr>
         <w:spacing w:line="276" w:lineRule="auto"/>
-        <w:ind w:left="720"/>
         <w:rPr>
           <w:sz w:val="28"/>
         </w:rPr>
@@ -11645,72 +11730,45 @@
     <w:p>
       <w:pPr>
         <w:spacing w:line="276" w:lineRule="auto"/>
-        <w:ind w:left="720"/>
-        <w:rPr>
-          <w:sz w:val="28"/>
-        </w:rPr>
-      </w:pPr>
+        <w:rPr>
+          <w:b/>
+          <w:sz w:val="28"/>
+          <w:lang w:val="en-IE"/>
+        </w:rPr>
+      </w:pPr>
+      <w:r>
+        <w:rPr>
+          <w:b/>
+          <w:sz w:val="28"/>
+          <w:lang w:val="en-IE"/>
+        </w:rPr>
+        <w:t>5. Appendix</w:t>
+      </w:r>
     </w:p>
     <w:p>
       <w:pPr>
         <w:spacing w:line="276" w:lineRule="auto"/>
-        <w:ind w:left="720"/>
-        <w:rPr>
-          <w:sz w:val="28"/>
+        <w:rPr>
+          <w:b/>
+          <w:sz w:val="28"/>
+          <w:lang w:val="en-IE"/>
         </w:rPr>
       </w:pPr>
     </w:p>
     <w:p>
       <w:pPr>
         <w:spacing w:line="276" w:lineRule="auto"/>
-        <w:ind w:left="720"/>
-        <w:rPr>
-          <w:sz w:val="28"/>
-        </w:rPr>
-      </w:pPr>
-    </w:p>
-    <w:p>
-      <w:pPr>
-        <w:spacing w:line="276" w:lineRule="auto"/>
-        <w:rPr>
-          <w:b/>
+        <w:rPr>
           <w:sz w:val="28"/>
           <w:lang w:val="en-IE"/>
         </w:rPr>
       </w:pPr>
       <w:r>
         <w:rPr>
-          <w:b/>
           <w:sz w:val="28"/>
           <w:lang w:val="en-IE"/>
         </w:rPr>
         <w:lastRenderedPageBreak/>
-        <w:t>5. Appendix</w:t>
-      </w:r>
-    </w:p>
-    <w:p>
-      <w:pPr>
-        <w:spacing w:line="276" w:lineRule="auto"/>
-        <w:rPr>
-          <w:b/>
-          <w:sz w:val="28"/>
-          <w:lang w:val="en-IE"/>
-        </w:rPr>
-      </w:pPr>
-    </w:p>
-    <w:p>
-      <w:pPr>
-        <w:spacing w:line="276" w:lineRule="auto"/>
-        <w:rPr>
-          <w:sz w:val="28"/>
-          <w:lang w:val="en-IE"/>
-        </w:rPr>
-      </w:pPr>
-      <w:r>
-        <w:rPr>
-          <w:sz w:val="28"/>
-          <w:lang w:val="en-IE"/>
-        </w:rPr>
         <w:t xml:space="preserve">  </w:t>
       </w:r>
       <w:r>
@@ -11883,81 +11941,19 @@
     </w:p>
     <w:p>
       <w:pPr>
-        <w:spacing w:line="276" w:lineRule="auto"/>
-        <w:ind w:firstLine="720"/>
-        <w:rPr>
-          <w:sz w:val="28"/>
-          <w:lang w:val="en-IE"/>
-        </w:rPr>
-      </w:pPr>
-    </w:p>
-    <w:p>
-      <w:pPr>
-        <w:spacing w:line="276" w:lineRule="auto"/>
-        <w:rPr>
-          <w:sz w:val="28"/>
-          <w:lang w:val="en-IE"/>
-        </w:rPr>
-      </w:pPr>
-    </w:p>
-    <w:p>
-      <w:pPr>
-        <w:spacing w:line="276" w:lineRule="auto"/>
-        <w:rPr>
-          <w:lang w:val="ga-IE"/>
-        </w:rPr>
-        <w:sectPr>
-          <w:footerReference w:type="default" r:id="rId23"/>
-          <w:pgSz w:w="11910" w:h="16850"/>
-          <w:pgMar w:top="740" w:right="880" w:bottom="700" w:left="1060" w:header="1191" w:footer="692" w:gutter="0"/>
-          <w:cols w:space="720"/>
-          <w:docGrid w:linePitch="299"/>
-        </w:sectPr>
-      </w:pPr>
-    </w:p>
-    <w:p>
-      <w:pPr>
         <w:pStyle w:val="Heading2"/>
+        <w:ind w:left="0"/>
         <w:rPr>
           <w:rFonts w:ascii="Arial"/>
           <w:b/>
           <w:w w:val="95"/>
         </w:rPr>
       </w:pPr>
-      <w:r>
-        <w:rPr>
-          <w:rFonts w:ascii="Arial"/>
-          <w:b/>
-        </w:rPr>
-        <w:lastRenderedPageBreak/>
-        <w:t xml:space="preserve"> </w:t>
-      </w:r>
-    </w:p>
-    <w:p>
-      <w:pPr>
-        <w:pStyle w:val="BodyText"/>
-        <w:spacing w:before="9"/>
-        <w:ind w:firstLine="661"/>
-        <w:rPr>
-          <w:rFonts w:ascii="Arial"/>
-          <w:b/>
-          <w:w w:val="95"/>
-          <w:sz w:val="32"/>
-        </w:rPr>
-      </w:pPr>
-    </w:p>
-    <w:p>
-      <w:pPr>
-        <w:pStyle w:val="Heading2"/>
-        <w:spacing w:line="384" w:lineRule="exact"/>
-        <w:ind w:left="100"/>
-        <w:rPr>
-          <w:w w:val="105"/>
-        </w:rPr>
-      </w:pPr>
+      <w:bookmarkStart w:id="0" w:name="_GoBack"/>
+      <w:bookmarkEnd w:id="0"/>
     </w:p>
     <w:sectPr>
-      <w:footerReference w:type="default" r:id="rId24"/>
+      <w:footerReference w:type="default" r:id="rId23"/>
       <w:pgSz w:w="11910" w:h="16840"/>
       <w:pgMar w:top="660" w:right="560" w:bottom="920" w:left="1340" w:header="1020" w:footer="730" w:gutter="0"/>
       <w:cols w:space="720"/>
@@ -12065,34 +12061,7 @@
         <w:lang w:val="en-IE" w:eastAsia="en-IE"/>
       </w:rPr>
       <w:tab/>
-    </w:r>
-    <w:proofErr w:type="gramStart"/>
-    <w:r>
-      <w:rPr>
-        <w:rFonts w:asciiTheme="minorHAnsi" w:eastAsia="Times New Roman" w:hAnsiTheme="minorHAnsi" w:cstheme="minorHAnsi"/>
-        <w:b/>
-        <w:bCs/>
-        <w:color w:val="333333"/>
-        <w:kern w:val="36"/>
-        <w:sz w:val="20"/>
-        <w:szCs w:val="20"/>
-        <w:lang w:val="en-IE" w:eastAsia="en-IE"/>
-      </w:rPr>
-      <w:t>Signature :</w:t>
-    </w:r>
-    <w:proofErr w:type="gramEnd"/>
-    <w:r>
-      <w:rPr>
-        <w:rFonts w:asciiTheme="minorHAnsi" w:eastAsia="Times New Roman" w:hAnsiTheme="minorHAnsi" w:cstheme="minorHAnsi"/>
-        <w:b/>
-        <w:bCs/>
-        <w:color w:val="333333"/>
-        <w:kern w:val="36"/>
-        <w:sz w:val="20"/>
-        <w:szCs w:val="20"/>
-        <w:lang w:val="en-IE" w:eastAsia="en-IE"/>
-      </w:rPr>
-      <w:t xml:space="preserve"> </w:t>
+      <w:t xml:space="preserve">Signature : </w:t>
     </w:r>
     <w:r>
       <w:rPr>
@@ -12387,7 +12356,11 @@
         </mc:Choice>
         <mc:Fallback>
           <w:pict>
-            <v:shape w14:anchorId="404D91CC" id="Text Box 2" o:spid="_x0000_s1027" type="#_x0000_t202" style="position:absolute;margin-left:714.15pt;margin-top:547.7pt;width:8.75pt;height:11pt;z-index:-6280;visibility:visible;mso-wrap-style:square;mso-width-percent:0;mso-height-percent:0;mso-wrap-distance-left:9pt;mso-wrap-distance-top:0;mso-wrap-distance-right:9pt;mso-wrap-distance-bottom:0;mso-position-horizontal:absolute;mso-position-horizontal-relative:page;mso-position-vertical:absolute;mso-position-vertical-relative:page;mso-width-percent:0;mso-height-percent:0;mso-width-relative:page;mso-height-relative:page;v-text-anchor:top" o:gfxdata="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" filled="f" stroked="f">
+            <v:shapetype w14:anchorId="404D91CC" id="_x0000_t202" coordsize="21600,21600" o:spt="202" path="m,l,21600r21600,l21600,xe">
+              <v:stroke joinstyle="miter"/>
+              <v:path gradientshapeok="t" o:connecttype="rect"/>
+            </v:shapetype>
+            <v:shape id="Text Box 2" o:spid="_x0000_s1027" type="#_x0000_t202" style="position:absolute;margin-left:714.15pt;margin-top:547.7pt;width:8.75pt;height:11pt;z-index:-6280;visibility:visible;mso-wrap-style:square;mso-width-percent:0;mso-height-percent:0;mso-wrap-distance-left:9pt;mso-wrap-distance-top:0;mso-wrap-distance-right:9pt;mso-wrap-distance-bottom:0;mso-position-horizontal:absolute;mso-position-horizontal-relative:page;mso-position-vertical:absolute;mso-position-vertical-relative:page;mso-width-percent:0;mso-height-percent:0;mso-width-relative:page;mso-height-relative:page;v-text-anchor:top" o:gfxdata="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" filled="f" stroked="f">
               <v:textbox inset="0,0,0,0">
                 <w:txbxContent>
                   <w:p>
@@ -12437,382 +12410,6 @@
 
 <file path=word/footer3.xml><?xml version="1.0" encoding="utf-8"?>
 <w:ftr xmlns:wpc="http://schemas.microsoft.com/office/word/2010/wordprocessingCanvas" xmlns:mc="http://schemas.openxmlformats.org/markup-compatibility/2006" xmlns:o="urn:schemas-microsoft-com:office:office" xmlns:r="http://schemas.openxmlformats.org/officeDocument/2006/relationships" xmlns:m="http://schemas.openxmlformats.org/officeDocument/2006/math" xmlns:v="urn:schemas-microsoft-com:vml" xmlns:wp14="http://schemas.microsoft.com/office/word/2010/wordprocessingDrawing" xmlns:wp="http://schemas.openxmlformats.org/drawingml/2006/wordprocessingDrawing" xmlns:w10="urn:schemas-microsoft-com:office:word" xmlns:w="http://schemas.openxmlformats.org/wordprocessingml/2006/main" xmlns:w14="http://schemas.microsoft.com/office/word/2010/wordml" xmlns:w15="http://schemas.microsoft.com/office/word/2012/wordml" xmlns:wpg="http://schemas.microsoft.com/office/word/2010/wordprocessingGroup" xmlns:wpi="http://schemas.microsoft.com/office/word/2010/wordprocessingInk" xmlns:wne="http://schemas.microsoft.com/office/word/2006/wordml" xmlns:wps="http://schemas.microsoft.com/office/word/2010/wordprocessingShape" mc:Ignorable="w14 w15 wp14">
-  <w:p>
-    <w:pPr>
-      <w:pStyle w:val="BodyText"/>
-      <w:spacing w:line="14" w:lineRule="auto"/>
-      <w:rPr>
-        <w:sz w:val="16"/>
-      </w:rPr>
-    </w:pPr>
-    <w:r>
-      <w:rPr>
-        <w:noProof/>
-        <w:lang w:val="en-IE" w:eastAsia="en-IE"/>
-      </w:rPr>
-      <mc:AlternateContent>
-        <mc:Choice Requires="wps">
-          <w:drawing>
-            <wp:anchor distT="0" distB="0" distL="114300" distR="114300" simplePos="0" relativeHeight="503300936" behindDoc="1" locked="0" layoutInCell="1" allowOverlap="1" wp14:anchorId="65C1363C" wp14:editId="404A7E2E">
-              <wp:simplePos x="0" y="0"/>
-              <wp:positionH relativeFrom="page">
-                <wp:posOffset>734060</wp:posOffset>
-              </wp:positionH>
-              <wp:positionV relativeFrom="page">
-                <wp:posOffset>10398760</wp:posOffset>
-              </wp:positionV>
-              <wp:extent cx="2200275" cy="139700"/>
-              <wp:effectExtent l="3810" t="2540" r="0" b="635"/>
-              <wp:wrapNone/>
-              <wp:docPr id="6" name="Text Box 3"/>
-              <wp:cNvGraphicFramePr>
-                <a:graphicFrameLocks xmlns:a="http://schemas.openxmlformats.org/drawingml/2006/main"/>
-              </wp:cNvGraphicFramePr>
-              <a:graphic xmlns:a="http://schemas.openxmlformats.org/drawingml/2006/main">
-                <a:graphicData uri="http://schemas.microsoft.com/office/word/2010/wordprocessingShape">
-                  <wps:wsp>
-                    <wps:cNvSpPr txBox="1">
-                      <a:spLocks noChangeArrowheads="1"/>
-                    </wps:cNvSpPr>
-                    <wps:spPr bwMode="auto">
-                      <a:xfrm>
-                        <a:off x="0" y="0"/>
-                        <a:ext cx="2200275" cy="139700"/>
-                      </a:xfrm>
-                      <a:prstGeom prst="rect">
-                        <a:avLst/>
-                      </a:prstGeom>
-                      <a:noFill/>
-                      <a:ln>
-                        <a:noFill/>
-                      </a:ln>
-                      <a:extLst>
-                        <a:ext uri="{909E8E84-426E-40DD-AFC4-6F175D3DCCD1}">
-                          <a14:hiddenFill xmlns:a14="http://schemas.microsoft.com/office/drawing/2010/main">
-                            <a:solidFill>
-                              <a:srgbClr val="FFFFFF"/>
-                            </a:solidFill>
-                          </a14:hiddenFill>
-                        </a:ext>
-                        <a:ext uri="{91240B29-F687-4F45-9708-019B960494DF}">
-                          <a14:hiddenLine xmlns:a14="http://schemas.microsoft.com/office/drawing/2010/main" w="9525">
-                            <a:solidFill>
-                              <a:srgbClr val="000000"/>
-                            </a:solidFill>
-                            <a:miter lim="800000"/>
-                            <a:headEnd/>
-                            <a:tailEnd/>
-                          </a14:hiddenLine>
-                        </a:ext>
-                      </a:extLst>
-                    </wps:spPr>
-                    <wps:txbx>
-                      <w:txbxContent>
-                        <w:p>
-                          <w:pPr>
-                            <w:spacing w:line="206" w:lineRule="exact"/>
-                            <w:ind w:left="20"/>
-                            <w:rPr>
-                              <w:sz w:val="18"/>
-                            </w:rPr>
-                          </w:pPr>
-                          <w:r>
-                            <w:rPr>
-                              <w:sz w:val="18"/>
-                            </w:rPr>
-                            <w:t xml:space="preserve">Level </w:t>
-                          </w:r>
-                          <w:r>
-                            <w:rPr>
-                              <w:sz w:val="18"/>
-                            </w:rPr>
-                            <w:t xml:space="preserve">3 </w:t>
-                          </w:r>
-                          <w:r>
-                            <w:rPr>
-                              <w:sz w:val="18"/>
-                            </w:rPr>
-                            <w:t>ICT Professional Competence (4520</w:t>
-                          </w:r>
-                          <w:r>
-                            <w:rPr>
-                              <w:sz w:val="18"/>
-                            </w:rPr>
-                            <w:t>)</w:t>
-                          </w:r>
-                          <w:r>
-                            <w:rPr>
-                              <w:sz w:val="18"/>
-                            </w:rPr>
-                            <w:tab/>
-                          </w:r>
-                        </w:p>
-                      </w:txbxContent>
-                    </wps:txbx>
-                    <wps:bodyPr rot="0" vert="horz" wrap="square" lIns="0" tIns="0" rIns="0" bIns="0" anchor="t" anchorCtr="0" upright="1">
-                      <a:noAutofit/>
-                    </wps:bodyPr>
-                  </wps:wsp>
-                </a:graphicData>
-              </a:graphic>
-              <wp14:sizeRelH relativeFrom="page">
-                <wp14:pctWidth>0</wp14:pctWidth>
-              </wp14:sizeRelH>
-              <wp14:sizeRelV relativeFrom="page">
-                <wp14:pctHeight>0</wp14:pctHeight>
-              </wp14:sizeRelV>
-            </wp:anchor>
-          </w:drawing>
-        </mc:Choice>
-        <mc:Fallback>
-          <w:pict>
-            <v:shapetype w14:anchorId="65C1363C" id="_x0000_t202" coordsize="21600,21600" o:spt="202" path="m,l,21600r21600,l21600,xe">
-              <v:stroke joinstyle="miter"/>
-              <v:path gradientshapeok="t" o:connecttype="rect"/>
-            </v:shapetype>
-            <v:shape id="_x0000_s1028" type="#_x0000_t202" style="position:absolute;margin-left:57.8pt;margin-top:818.8pt;width:173.25pt;height:11pt;z-index:-15544;visibility:visible;mso-wrap-style:square;mso-width-percent:0;mso-height-percent:0;mso-wrap-distance-left:9pt;mso-wrap-distance-top:0;mso-wrap-distance-right:9pt;mso-wrap-distance-bottom:0;mso-position-horizontal:absolute;mso-position-horizontal-relative:page;mso-position-vertical:absolute;mso-position-vertical-relative:page;mso-width-percent:0;mso-height-percent:0;mso-width-relative:page;mso-height-relative:page;v-text-anchor:top" o:gfxdata="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" filled="f" stroked="f">
-              <v:textbox inset="0,0,0,0">
-                <w:txbxContent>
-                  <w:p>
-                    <w:pPr>
-                      <w:spacing w:line="206" w:lineRule="exact"/>
-                      <w:ind w:left="20"/>
-                      <w:rPr>
-                        <w:sz w:val="18"/>
-                      </w:rPr>
-                    </w:pPr>
-                    <w:r>
-                      <w:rPr>
-                        <w:sz w:val="18"/>
-                      </w:rPr>
-                      <w:t xml:space="preserve">Level </w:t>
-                    </w:r>
-                    <w:r>
-                      <w:rPr>
-                        <w:sz w:val="18"/>
-                      </w:rPr>
-                      <w:t xml:space="preserve">3 </w:t>
-                    </w:r>
-                    <w:r>
-                      <w:rPr>
-                        <w:sz w:val="18"/>
-                      </w:rPr>
-                      <w:t>ICT Professional Competence (4520</w:t>
-                    </w:r>
-                    <w:r>
-                      <w:rPr>
-                        <w:sz w:val="18"/>
-                      </w:rPr>
-                      <w:t>)</w:t>
-                    </w:r>
-                    <w:r>
-                      <w:rPr>
-                        <w:sz w:val="18"/>
-                      </w:rPr>
-                      <w:tab/>
-                    </w:r>
-                  </w:p>
-                </w:txbxContent>
-              </v:textbox>
-              <w10:wrap anchorx="page" anchory="page"/>
-            </v:shape>
-          </w:pict>
-        </mc:Fallback>
-      </mc:AlternateContent>
-    </w:r>
-    <w:r>
-      <w:rPr>
-        <w:noProof/>
-        <w:sz w:val="16"/>
-        <w:lang w:val="en-IE" w:eastAsia="en-IE"/>
-      </w:rPr>
-      <mc:AlternateContent>
-        <mc:Choice Requires="wps">
-          <w:drawing>
-            <wp:anchor distT="45720" distB="45720" distL="114300" distR="114300" simplePos="0" relativeHeight="503307128" behindDoc="0" locked="0" layoutInCell="1" allowOverlap="1">
-              <wp:simplePos x="0" y="0"/>
-              <wp:positionH relativeFrom="page">
-                <wp:align>right</wp:align>
-              </wp:positionH>
-              <wp:positionV relativeFrom="paragraph">
-                <wp:posOffset>11430</wp:posOffset>
-              </wp:positionV>
-              <wp:extent cx="2360930" cy="1404620"/>
-              <wp:effectExtent l="0" t="0" r="10160" b="16510"/>
-              <wp:wrapSquare wrapText="bothSides"/>
-              <wp:docPr id="217" name="Text Box 2"/>
-              <wp:cNvGraphicFramePr>
-                <a:graphicFrameLocks xmlns:a="http://schemas.openxmlformats.org/drawingml/2006/main"/>
-              </wp:cNvGraphicFramePr>
-              <a:graphic xmlns:a="http://schemas.openxmlformats.org/drawingml/2006/main">
-                <a:graphicData uri="http://schemas.microsoft.com/office/word/2010/wordprocessingShape">
-                  <wps:wsp>
-                    <wps:cNvSpPr txBox="1">
-                      <a:spLocks noChangeArrowheads="1"/>
-                    </wps:cNvSpPr>
-                    <wps:spPr bwMode="auto">
-                      <a:xfrm>
-                        <a:off x="0" y="0"/>
-                        <a:ext cx="2360930" cy="1404620"/>
-                      </a:xfrm>
-                      <a:prstGeom prst="rect">
-                        <a:avLst/>
-                      </a:prstGeom>
-                      <a:solidFill>
-                        <a:srgbClr val="FFFFFF"/>
-                      </a:solidFill>
-                      <a:ln w="9525">
-                        <a:solidFill>
-                          <a:srgbClr val="000000"/>
-                        </a:solidFill>
-                        <a:miter lim="800000"/>
-                        <a:headEnd/>
-                        <a:tailEnd/>
-                      </a:ln>
-                    </wps:spPr>
-                    <wps:txbx>
-                      <w:txbxContent>
-                        <w:p>
-                          <w:pPr>
-                            <w:rPr>
-                              <w:lang w:val="ga-IE"/>
-                            </w:rPr>
-                          </w:pPr>
-                          <w:r>
-                            <w:rPr>
-                              <w:lang w:val="ga-IE"/>
-                            </w:rPr>
-                            <w:t xml:space="preserve">Signature : </w:t>
-                          </w:r>
-                        </w:p>
-                      </w:txbxContent>
-                    </wps:txbx>
-                    <wps:bodyPr rot="0" vert="horz" wrap="square" lIns="91440" tIns="45720" rIns="91440" bIns="45720" anchor="t" anchorCtr="0">
-                      <a:spAutoFit/>
-                    </wps:bodyPr>
-                  </wps:wsp>
-                </a:graphicData>
-              </a:graphic>
-              <wp14:sizeRelH relativeFrom="margin">
-                <wp14:pctWidth>40000</wp14:pctWidth>
-              </wp14:sizeRelH>
-              <wp14:sizeRelV relativeFrom="margin">
-                <wp14:pctHeight>20000</wp14:pctHeight>
-              </wp14:sizeRelV>
-            </wp:anchor>
-          </w:drawing>
-        </mc:Choice>
-        <mc:Fallback>
-          <w:pict>
-            <v:shape id="_x0000_s1029" type="#_x0000_t202" style="position:absolute;margin-left:134.7pt;margin-top:.9pt;width:185.9pt;height:110.6pt;z-index:503307128;visibility:visible;mso-wrap-style:square;mso-width-percent:400;mso-height-percent:200;mso-wrap-distance-left:9pt;mso-wrap-distance-top:3.6pt;mso-wrap-distance-right:9pt;mso-wrap-distance-bottom:3.6pt;mso-position-horizontal:right;mso-position-horizontal-relative:page;mso-position-vertical:absolute;mso-position-vertical-relative:text;mso-width-percent:400;mso-height-percent:200;mso-width-relative:margin;mso-height-relative:margin;v-text-anchor:top" o:gfxdata="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">
-              <v:textbox style="mso-fit-shape-to-text:t">
-                <w:txbxContent>
-                  <w:p>
-                    <w:pPr>
-                      <w:rPr>
-                        <w:lang w:val="ga-IE"/>
-                      </w:rPr>
-                    </w:pPr>
-                    <w:r>
-                      <w:rPr>
-                        <w:lang w:val="ga-IE"/>
-                      </w:rPr>
-                      <w:t xml:space="preserve">Signature : </w:t>
-                    </w:r>
-                  </w:p>
-                </w:txbxContent>
-              </v:textbox>
-              <w10:wrap type="square" anchorx="page"/>
-            </v:shape>
-          </w:pict>
-        </mc:Fallback>
-      </mc:AlternateContent>
-    </w:r>
-    <w:r>
-      <w:rPr>
-        <w:sz w:val="16"/>
-      </w:rPr>
-      <w:tab/>
-    </w:r>
-    <w:r>
-      <w:rPr>
-        <w:sz w:val="16"/>
-      </w:rPr>
-      <w:tab/>
-    </w:r>
-    <w:r>
-      <w:rPr>
-        <w:sz w:val="16"/>
-      </w:rPr>
-      <w:fldChar w:fldCharType="begin"/>
-    </w:r>
-    <w:r>
-      <w:rPr>
-        <w:sz w:val="16"/>
-      </w:rPr>
-      <w:instrText xml:space="preserve"> PAGE   \* MERGEFORMAT </w:instrText>
-    </w:r>
-    <w:r>
-      <w:rPr>
-        <w:sz w:val="16"/>
-      </w:rPr>
-      <w:fldChar w:fldCharType="separate"/>
-    </w:r>
-    <w:r>
-      <w:rPr>
-        <w:noProof/>
-        <w:sz w:val="16"/>
-      </w:rPr>
-      <w:t>17</w:t>
-    </w:r>
-    <w:r>
-      <w:rPr>
-        <w:noProof/>
-        <w:sz w:val="16"/>
-      </w:rPr>
-      <w:fldChar w:fldCharType="end"/>
-    </w:r>
-    <w:r>
-      <w:rPr>
-        <w:noProof/>
-        <w:sz w:val="16"/>
-      </w:rPr>
-      <w:fldChar w:fldCharType="begin"/>
-    </w:r>
-    <w:r>
-      <w:rPr>
-        <w:noProof/>
-        <w:sz w:val="16"/>
-      </w:rPr>
-      <w:instrText xml:space="preserve"> PAGE   \* MERGEFORMAT </w:instrText>
-    </w:r>
-    <w:r>
-      <w:rPr>
-        <w:noProof/>
-        <w:sz w:val="16"/>
-      </w:rPr>
-      <w:fldChar w:fldCharType="separate"/>
-    </w:r>
-    <w:r>
-      <w:rPr>
-        <w:noProof/>
-        <w:sz w:val="16"/>
-      </w:rPr>
-      <w:t>17</w:t>
-    </w:r>
-    <w:r>
-      <w:rPr>
-        <w:noProof/>
-        <w:sz w:val="16"/>
-      </w:rPr>
-      <w:fldChar w:fldCharType="end"/>
-    </w:r>
-  </w:p>
-</w:ftr>
-</file>
-
-<file path=word/footer4.xml><?xml version="1.0" encoding="utf-8"?>
-<w:ftr xmlns:wpc="http://schemas.microsoft.com/office/word/2010/wordprocessingCanvas" xmlns:mc="http://schemas.openxmlformats.org/markup-compatibility/2006" xmlns:o="urn:schemas-microsoft-com:office:office" xmlns:r="http://schemas.openxmlformats.org/officeDocument/2006/relationships" xmlns:m="http://schemas.openxmlformats.org/officeDocument/2006/math" xmlns:v="urn:schemas-microsoft-com:vml" xmlns:wp14="http://schemas.microsoft.com/office/word/2010/wordprocessingDrawing" xmlns:wp="http://schemas.openxmlformats.org/drawingml/2006/wordprocessingDrawing" xmlns:w10="urn:schemas-microsoft-com:office:word" xmlns:w="http://schemas.openxmlformats.org/wordprocessingml/2006/main" xmlns:w14="http://schemas.microsoft.com/office/word/2010/wordml" xmlns:w15="http://schemas.microsoft.com/office/word/2012/wordml" xmlns:wpg="http://schemas.microsoft.com/office/word/2010/wordprocessingGroup" xmlns:wpi="http://schemas.microsoft.com/office/word/2010/wordprocessingInk" xmlns:wne="http://schemas.microsoft.com/office/word/2006/wordml" xmlns:wps="http://schemas.microsoft.com/office/word/2010/wordprocessingShape" mc:Ignorable="w14 w15 wp14">
   <w:sdt>
     <w:sdtPr>
       <w:id w:val="2112544597"/>
@@ -12845,7 +12442,7 @@
           <w:rPr>
             <w:noProof/>
           </w:rPr>
-          <w:t>18</w:t>
+          <w:t>17</w:t>
         </w:r>
         <w:r>
           <w:rPr>
@@ -12916,7 +12513,7 @@
           <w:rPr>
             <w:noProof/>
           </w:rPr>
-          <w:t>18</w:t>
+          <w:t>17</w:t>
         </w:r>
         <w:r>
           <w:rPr>
@@ -18053,7 +17650,7 @@
 </file>
 
 <file path=customXml/itemProps1.xml><?xml version="1.0" encoding="utf-8"?>
-<ds:datastoreItem xmlns:ds="http://schemas.openxmlformats.org/officeDocument/2006/customXml" ds:itemID="{6EC75EFC-5701-4C0E-B406-B5BD4B36D851}">
+<ds:datastoreItem xmlns:ds="http://schemas.openxmlformats.org/officeDocument/2006/customXml" ds:itemID="{E7B88C87-E0BE-4393-959F-45C35DC3746A}">
   <ds:schemaRefs>
     <ds:schemaRef ds:uri="http://schemas.openxmlformats.org/officeDocument/2006/bibliography"/>
   </ds:schemaRefs>

</xml_diff>